<commit_message>
dengue 10 de abriil
</commit_message>
<xml_diff>
--- a/sesiones_regulares/6_reunion_del_10_april_2024.docx
+++ b/sesiones_regulares/6_reunion_del_10_april_2024.docx
@@ -24,7 +24,7 @@
           <w:b/>
           <w:bCs/>
         </w:rPr>
-        <w:t>3</w:t>
+        <w:t>10</w:t>
       </w:r>
       <w:r>
         <w:rPr>
@@ -66,43 +66,31 @@
       </w:pPr>
       <w:r>
         <w:rPr/>
-        <w:t xml:space="preserve">María Isabel Arroyo: </w:t>
-      </w:r>
-      <w:r>
-        <w:rPr/>
-        <w:t>No pudo asistir</w:t>
-      </w:r>
-    </w:p>
-    <w:p>
-      <w:pPr>
-        <w:pStyle w:val="Normal"/>
-        <w:bidi w:val="0"/>
-        <w:jc w:val="start"/>
-        <w:rPr/>
-      </w:pPr>
-      <w:r>
-        <w:rPr/>
-        <w:t xml:space="preserve">Breiner: </w:t>
-      </w:r>
-      <w:r>
-        <w:rPr/>
-        <w:t>Si asistió</w:t>
-      </w:r>
-    </w:p>
-    <w:p>
-      <w:pPr>
-        <w:pStyle w:val="Normal"/>
-        <w:bidi w:val="0"/>
-        <w:jc w:val="start"/>
-        <w:rPr/>
-      </w:pPr>
-      <w:r>
-        <w:rPr/>
-        <w:t xml:space="preserve">Idalina: </w:t>
-      </w:r>
-      <w:r>
-        <w:rPr/>
-        <w:t>No asistió</w:t>
+        <w:t>María Isabel Arroyo: No pudo asistir</w:t>
+      </w:r>
+    </w:p>
+    <w:p>
+      <w:pPr>
+        <w:pStyle w:val="Normal"/>
+        <w:bidi w:val="0"/>
+        <w:jc w:val="start"/>
+        <w:rPr/>
+      </w:pPr>
+      <w:r>
+        <w:rPr/>
+        <w:t>Breiner: Si asistió</w:t>
+      </w:r>
+    </w:p>
+    <w:p>
+      <w:pPr>
+        <w:pStyle w:val="Normal"/>
+        <w:bidi w:val="0"/>
+        <w:jc w:val="start"/>
+        <w:rPr/>
+      </w:pPr>
+      <w:r>
+        <w:rPr/>
+        <w:t>Idalina: No asistió</w:t>
       </w:r>
     </w:p>
     <w:p>
@@ -138,11 +126,7 @@
       </w:pPr>
       <w:r>
         <w:rPr/>
-        <w:t xml:space="preserve">Marco Julio Cañas Campillo: </w:t>
-      </w:r>
-      <w:r>
-        <w:rPr/>
-        <w:t>Asistió</w:t>
+        <w:t>Marco Julio Cañas Campillo: Asistió</w:t>
       </w:r>
     </w:p>
     <w:p>
@@ -240,11 +224,23 @@
       </w:pPr>
       <w:r>
         <w:rPr/>
-        <w:t>3</w:t>
-      </w:r>
-      <w:r>
-        <w:rPr/>
-        <w:t>. Se necesita empezar a preparar la presentación en las jornadas de investigación de la facultad de medicina.</w:t>
+        <w:t xml:space="preserve">3. Se necesita empezar a preparar la presentación en las jornadas de investigación de la </w:t>
+      </w:r>
+      <w:r>
+        <w:rPr/>
+        <w:t>F</w:t>
+      </w:r>
+      <w:r>
+        <w:rPr/>
+        <w:t xml:space="preserve">acultad de </w:t>
+      </w:r>
+      <w:r>
+        <w:rPr/>
+        <w:t>M</w:t>
+      </w:r>
+      <w:r>
+        <w:rPr/>
+        <w:t>edicina.</w:t>
       </w:r>
     </w:p>
     <w:p>
@@ -357,13 +353,243 @@
         </w:rPr>
         <w:t xml:space="preserve">3. Informar de los talleres de formación del proyecto AMSC. </w:t>
         <w:br/>
-      </w:r>
-      <w:r>
-        <w:rPr>
-          <w:b/>
-          <w:bCs/>
-        </w:rPr>
         <w:t>4. Tomar la decisión de inicio del proyecto SAS la próxima semana 10 de abril, luego de ver el informe de funcionamiento de la estación meteorológica de Caucasia.</w:t>
+      </w:r>
+    </w:p>
+    <w:p>
+      <w:pPr>
+        <w:pStyle w:val="Normal"/>
+        <w:bidi w:val="0"/>
+        <w:jc w:val="start"/>
+        <w:rPr>
+          <w:b/>
+          <w:bCs/>
+        </w:rPr>
+      </w:pPr>
+      <w:r>
+        <w:rPr/>
+      </w:r>
+    </w:p>
+    <w:p>
+      <w:pPr>
+        <w:pStyle w:val="Normal"/>
+        <w:bidi w:val="0"/>
+        <w:jc w:val="start"/>
+        <w:rPr>
+          <w:b/>
+          <w:bCs/>
+        </w:rPr>
+      </w:pPr>
+      <w:r>
+        <w:rPr>
+          <w:b/>
+          <w:bCs/>
+        </w:rPr>
+        <w:t xml:space="preserve">El 22 de abril, el profe Guillermo Rua llega a Caucasia. </w:t>
+      </w:r>
+    </w:p>
+    <w:p>
+      <w:pPr>
+        <w:pStyle w:val="Normal"/>
+        <w:bidi w:val="0"/>
+        <w:jc w:val="start"/>
+        <w:rPr>
+          <w:b/>
+          <w:bCs/>
+        </w:rPr>
+      </w:pPr>
+      <w:r>
+        <w:rPr/>
+      </w:r>
+    </w:p>
+    <w:p>
+      <w:pPr>
+        <w:pStyle w:val="Normal"/>
+        <w:bidi w:val="0"/>
+        <w:jc w:val="start"/>
+        <w:rPr>
+          <w:b/>
+          <w:bCs/>
+        </w:rPr>
+      </w:pPr>
+      <w:r>
+        <w:rPr>
+          <w:b/>
+          <w:bCs/>
+        </w:rPr>
+        <w:t>Tareas</w:t>
+      </w:r>
+    </w:p>
+    <w:p>
+      <w:pPr>
+        <w:pStyle w:val="Normal"/>
+        <w:bidi w:val="0"/>
+        <w:jc w:val="start"/>
+        <w:rPr>
+          <w:b/>
+          <w:bCs/>
+        </w:rPr>
+      </w:pPr>
+      <w:r>
+        <w:rPr/>
+      </w:r>
+    </w:p>
+    <w:p>
+      <w:pPr>
+        <w:pStyle w:val="Normal"/>
+        <w:bidi w:val="0"/>
+        <w:jc w:val="start"/>
+        <w:rPr>
+          <w:b/>
+          <w:bCs/>
+        </w:rPr>
+      </w:pPr>
+      <w:r>
+        <w:rPr>
+          <w:b/>
+          <w:bCs/>
+        </w:rPr>
+        <w:t>* Área: Bajo Cauca</w:t>
+      </w:r>
+    </w:p>
+    <w:p>
+      <w:pPr>
+        <w:pStyle w:val="Normal"/>
+        <w:bidi w:val="0"/>
+        <w:jc w:val="start"/>
+        <w:rPr>
+          <w:b/>
+          <w:bCs/>
+        </w:rPr>
+      </w:pPr>
+      <w:r>
+        <w:rPr>
+          <w:b/>
+          <w:bCs/>
+        </w:rPr>
+        <w:t>* La menor escala de tiempo</w:t>
+      </w:r>
+    </w:p>
+    <w:p>
+      <w:pPr>
+        <w:pStyle w:val="Normal"/>
+        <w:bidi w:val="0"/>
+        <w:jc w:val="start"/>
+        <w:rPr>
+          <w:b/>
+          <w:bCs/>
+        </w:rPr>
+      </w:pPr>
+      <w:r>
+        <w:rPr>
+          <w:b/>
+          <w:bCs/>
+        </w:rPr>
+        <w:t>* La mayor antigüedad</w:t>
+      </w:r>
+    </w:p>
+    <w:p>
+      <w:pPr>
+        <w:pStyle w:val="Normal"/>
+        <w:bidi w:val="0"/>
+        <w:jc w:val="start"/>
+        <w:rPr>
+          <w:b/>
+          <w:bCs/>
+        </w:rPr>
+      </w:pPr>
+      <w:r>
+        <w:rPr>
+          <w:b/>
+          <w:bCs/>
+        </w:rPr>
+        <w:t xml:space="preserve">* ¿Qué otros parámetros meteorológicos registra la estación? </w:t>
+      </w:r>
+    </w:p>
+    <w:p>
+      <w:pPr>
+        <w:pStyle w:val="Normal"/>
+        <w:bidi w:val="0"/>
+        <w:jc w:val="start"/>
+        <w:rPr>
+          <w:b/>
+          <w:bCs/>
+        </w:rPr>
+      </w:pPr>
+      <w:r>
+        <w:rPr>
+          <w:b/>
+          <w:bCs/>
+        </w:rPr>
+        <w:t xml:space="preserve">* Incluir datos del Ideam y del satélite Goes16 </w:t>
+      </w:r>
+    </w:p>
+    <w:p>
+      <w:pPr>
+        <w:pStyle w:val="Normal"/>
+        <w:bidi w:val="0"/>
+        <w:jc w:val="start"/>
+        <w:rPr>
+          <w:b/>
+          <w:bCs/>
+        </w:rPr>
+      </w:pPr>
+      <w:r>
+        <w:rPr>
+          <w:b/>
+          <w:bCs/>
+        </w:rPr>
+        <w:t>* Escribir al centro de investigación para solicitar el acta de inicio.</w:t>
+      </w:r>
+    </w:p>
+    <w:p>
+      <w:pPr>
+        <w:pStyle w:val="Normal"/>
+        <w:bidi w:val="0"/>
+        <w:jc w:val="start"/>
+        <w:rPr>
+          <w:b/>
+          <w:bCs/>
+        </w:rPr>
+      </w:pPr>
+      <w:r>
+        <w:rPr>
+          <w:b/>
+          <w:bCs/>
+        </w:rPr>
+        <w:t>* Ya presentamos tres posibles horarios para capacitación sobre todos los parámetros meteorológicos que la estación mide. La Ingeniera Luisa nos dará la formación.</w:t>
+      </w:r>
+    </w:p>
+    <w:p>
+      <w:pPr>
+        <w:pStyle w:val="Normal"/>
+        <w:bidi w:val="0"/>
+        <w:jc w:val="start"/>
+        <w:rPr>
+          <w:b/>
+          <w:bCs/>
+        </w:rPr>
+      </w:pPr>
+      <w:r>
+        <w:rPr>
+          <w:b/>
+          <w:bCs/>
+        </w:rPr>
+        <w:t xml:space="preserve">* Trabajar en el borrador de la presentación para el congreso sobre Inteligencia artificial.: Jornadas de investigación de la facultad de medicina. Mayo 29, 30 y 31. </w:t>
+      </w:r>
+    </w:p>
+    <w:p>
+      <w:pPr>
+        <w:pStyle w:val="Normal"/>
+        <w:bidi w:val="0"/>
+        <w:jc w:val="start"/>
+        <w:rPr>
+          <w:b/>
+          <w:bCs/>
+        </w:rPr>
+      </w:pPr>
+      <w:r>
+        <w:rPr/>
       </w:r>
     </w:p>
     <w:p>

</xml_diff>